<commit_message>
Finito: questa è la verisione il cui codice finisce sul sito, tutta commentata bene e con pieno utilizzo di contact (ovviamente non va!)
</commit_message>
<xml_diff>
--- a/ediForMaven/cose da fare.docx
+++ b/ediForMaven/cose da fare.docx
@@ -615,68 +615,68 @@
     <w:p>
       <w:r>
         <w:rPr>
-          <w:highlight w:val="lightGray"/>
+          <w:highlight w:val="cyan"/>
         </w:rPr>
         <w:t xml:space="preserve">Nel metodo </w:t>
       </w:r>
       <w:proofErr w:type="spellStart"/>
       <w:r>
         <w:rPr>
-          <w:highlight w:val="lightGray"/>
+          <w:highlight w:val="cyan"/>
         </w:rPr>
         <w:t>sendData</w:t>
       </w:r>
       <w:proofErr w:type="spellEnd"/>
       <w:r>
         <w:rPr>
-          <w:highlight w:val="lightGray"/>
+          <w:highlight w:val="cyan"/>
         </w:rPr>
         <w:t xml:space="preserve">, anziché mandare i dati tramite </w:t>
       </w:r>
       <w:proofErr w:type="spellStart"/>
       <w:r>
         <w:rPr>
-          <w:highlight w:val="lightGray"/>
+          <w:highlight w:val="cyan"/>
         </w:rPr>
         <w:t>contact</w:t>
       </w:r>
       <w:proofErr w:type="spellEnd"/>
       <w:r>
         <w:rPr>
-          <w:highlight w:val="lightGray"/>
+          <w:highlight w:val="cyan"/>
         </w:rPr>
         <w:t xml:space="preserve"> fai sì che ogni mezzo secondo venga invocato il metodo  </w:t>
       </w:r>
       <w:proofErr w:type="spellStart"/>
       <w:r>
         <w:rPr>
-          <w:highlight w:val="lightGray"/>
+          <w:highlight w:val="cyan"/>
         </w:rPr>
         <w:t>riceviDatiSensore</w:t>
       </w:r>
       <w:proofErr w:type="spellEnd"/>
       <w:r>
         <w:rPr>
-          <w:highlight w:val="lightGray"/>
+          <w:highlight w:val="cyan"/>
         </w:rPr>
         <w:t xml:space="preserve"> </w:t>
       </w:r>
       <w:r>
         <w:rPr>
-          <w:highlight w:val="lightGray"/>
+          <w:highlight w:val="cyan"/>
         </w:rPr>
         <w:t>SC</w:t>
       </w:r>
       <w:r>
         <w:rPr>
-          <w:highlight w:val="lightGray"/>
+          <w:highlight w:val="cyan"/>
         </w:rPr>
         <w:t xml:space="preserve">, anziché mandare i dati tramite </w:t>
       </w:r>
       <w:proofErr w:type="spellStart"/>
       <w:r>
         <w:rPr>
-          <w:highlight w:val="lightGray"/>
+          <w:highlight w:val="cyan"/>
         </w:rPr>
         <w:t>contact</w:t>
       </w:r>
@@ -695,77 +695,77 @@
     <w:p>
       <w:r>
         <w:rPr>
-          <w:highlight w:val="lightGray"/>
+          <w:highlight w:val="cyan"/>
         </w:rPr>
         <w:t xml:space="preserve">nel metodo </w:t>
       </w:r>
       <w:proofErr w:type="spellStart"/>
       <w:r>
         <w:rPr>
-          <w:highlight w:val="lightGray"/>
+          <w:highlight w:val="cyan"/>
         </w:rPr>
         <w:t>MandaComando</w:t>
       </w:r>
       <w:proofErr w:type="spellEnd"/>
       <w:r>
         <w:rPr>
-          <w:highlight w:val="lightGray"/>
+          <w:highlight w:val="cyan"/>
         </w:rPr>
         <w:t xml:space="preserve"> a </w:t>
       </w:r>
       <w:proofErr w:type="spellStart"/>
       <w:r>
         <w:rPr>
-          <w:highlight w:val="lightGray"/>
+          <w:highlight w:val="cyan"/>
         </w:rPr>
         <w:t>Scontrol</w:t>
       </w:r>
       <w:proofErr w:type="spellEnd"/>
       <w:r>
         <w:rPr>
-          <w:highlight w:val="lightGray"/>
+          <w:highlight w:val="cyan"/>
         </w:rPr>
         <w:t xml:space="preserve"> anziché il metodo </w:t>
       </w:r>
       <w:proofErr w:type="spellStart"/>
       <w:r>
         <w:rPr>
-          <w:highlight w:val="lightGray"/>
+          <w:highlight w:val="cyan"/>
         </w:rPr>
         <w:t>userCmdDemand</w:t>
       </w:r>
       <w:proofErr w:type="spellEnd"/>
       <w:r>
         <w:rPr>
-          <w:highlight w:val="lightGray"/>
+          <w:highlight w:val="cyan"/>
         </w:rPr>
         <w:t xml:space="preserve"> si deve invocare il metodo </w:t>
       </w:r>
       <w:proofErr w:type="spellStart"/>
       <w:r>
         <w:rPr>
-          <w:highlight w:val="lightGray"/>
+          <w:highlight w:val="cyan"/>
         </w:rPr>
         <w:t>riceviEdElaboraComandoUserCmdFT</w:t>
       </w:r>
       <w:proofErr w:type="spellEnd"/>
       <w:r>
         <w:rPr>
-          <w:highlight w:val="lightGray"/>
+          <w:highlight w:val="cyan"/>
         </w:rPr>
         <w:t xml:space="preserve"> di </w:t>
       </w:r>
       <w:proofErr w:type="spellStart"/>
       <w:r>
         <w:rPr>
-          <w:highlight w:val="lightGray"/>
+          <w:highlight w:val="cyan"/>
         </w:rPr>
         <w:t>Scontrol</w:t>
       </w:r>
       <w:proofErr w:type="spellEnd"/>
       <w:r>
         <w:rPr>
-          <w:highlight w:val="lightGray"/>
+          <w:highlight w:val="cyan"/>
         </w:rPr>
         <w:t xml:space="preserve"> e memorizzare lo status restituito</w:t>
       </w:r>
@@ -773,115 +773,126 @@
     <w:p>
       <w:pPr>
         <w:pStyle w:val="Titolo2"/>
-      </w:pPr>
-      <w:proofErr w:type="spellStart"/>
-      <w:r>
+        <w:rPr>
+          <w:highlight w:val="cyan"/>
+        </w:rPr>
+      </w:pPr>
+      <w:proofErr w:type="spellStart"/>
+      <w:r>
+        <w:rPr>
+          <w:highlight w:val="cyan"/>
+        </w:rPr>
         <w:t>Scontrol</w:t>
       </w:r>
       <w:proofErr w:type="spellEnd"/>
     </w:p>
     <w:p>
-      <w:r>
-        <w:rPr>
-          <w:highlight w:val="lightGray"/>
+      <w:pPr>
+        <w:rPr>
+          <w:highlight w:val="cyan"/>
+        </w:rPr>
+      </w:pPr>
+      <w:r>
+        <w:rPr>
+          <w:highlight w:val="cyan"/>
         </w:rPr>
         <w:t xml:space="preserve">Puoi commentare ciò che avveniva nei metodi </w:t>
       </w:r>
       <w:proofErr w:type="spellStart"/>
       <w:r>
         <w:rPr>
-          <w:highlight w:val="lightGray"/>
+          <w:highlight w:val="cyan"/>
         </w:rPr>
         <w:t>Dojob</w:t>
       </w:r>
       <w:proofErr w:type="spellEnd"/>
       <w:r>
         <w:rPr>
-          <w:highlight w:val="lightGray"/>
+          <w:highlight w:val="cyan"/>
         </w:rPr>
         <w:t xml:space="preserve"> e </w:t>
       </w:r>
       <w:proofErr w:type="spellStart"/>
       <w:r>
         <w:rPr>
-          <w:highlight w:val="lightGray"/>
+          <w:highlight w:val="cyan"/>
         </w:rPr>
         <w:t>run</w:t>
       </w:r>
       <w:proofErr w:type="spellEnd"/>
       <w:r>
         <w:rPr>
-          <w:highlight w:val="lightGray"/>
+          <w:highlight w:val="cyan"/>
         </w:rPr>
         <w:t xml:space="preserve"> del </w:t>
       </w:r>
       <w:proofErr w:type="spellStart"/>
       <w:r>
         <w:rPr>
-          <w:highlight w:val="lightGray"/>
+          <w:highlight w:val="cyan"/>
         </w:rPr>
         <w:t>thread</w:t>
       </w:r>
       <w:proofErr w:type="spellEnd"/>
       <w:r>
         <w:rPr>
-          <w:highlight w:val="lightGray"/>
+          <w:highlight w:val="cyan"/>
         </w:rPr>
         <w:t xml:space="preserve">, visto </w:t>
       </w:r>
       <w:proofErr w:type="spellStart"/>
       <w:r>
         <w:rPr>
-          <w:highlight w:val="lightGray"/>
+          <w:highlight w:val="cyan"/>
         </w:rPr>
         <w:t>cheScontrol</w:t>
       </w:r>
       <w:proofErr w:type="spellEnd"/>
       <w:r>
         <w:rPr>
-          <w:highlight w:val="lightGray"/>
+          <w:highlight w:val="cyan"/>
         </w:rPr>
         <w:t xml:space="preserve"> non deve più attendere </w:t>
       </w:r>
       <w:proofErr w:type="spellStart"/>
       <w:r>
         <w:rPr>
-          <w:highlight w:val="lightGray"/>
+          <w:highlight w:val="cyan"/>
         </w:rPr>
         <w:t>mesaggi</w:t>
       </w:r>
       <w:proofErr w:type="spellEnd"/>
       <w:r>
         <w:rPr>
-          <w:highlight w:val="lightGray"/>
+          <w:highlight w:val="cyan"/>
         </w:rPr>
         <w:t xml:space="preserve"> </w:t>
       </w:r>
       <w:proofErr w:type="spellStart"/>
       <w:r>
         <w:rPr>
-          <w:highlight w:val="lightGray"/>
+          <w:highlight w:val="cyan"/>
         </w:rPr>
         <w:t>contact</w:t>
       </w:r>
       <w:proofErr w:type="spellEnd"/>
       <w:r>
         <w:rPr>
-          <w:highlight w:val="lightGray"/>
+          <w:highlight w:val="cyan"/>
         </w:rPr>
         <w:t xml:space="preserve"> provenienti da Sensori e </w:t>
       </w:r>
       <w:proofErr w:type="spellStart"/>
       <w:r>
         <w:rPr>
-          <w:highlight w:val="lightGray"/>
+          <w:highlight w:val="cyan"/>
         </w:rPr>
         <w:t>UserCmd</w:t>
       </w:r>
       <w:proofErr w:type="spellEnd"/>
       <w:r>
         <w:rPr>
-          <w:highlight w:val="lightGray"/>
+          <w:highlight w:val="cyan"/>
         </w:rPr>
         <w:t>, ma riceve solo normali chiamate</w:t>
       </w:r>
@@ -889,160 +900,163 @@
     <w:p>
       <w:pPr>
         <w:pStyle w:val="Titolo2"/>
-      </w:pPr>
-      <w:r>
+        <w:rPr>
+          <w:highlight w:val="cyan"/>
+        </w:rPr>
+      </w:pPr>
+      <w:r>
+        <w:rPr>
+          <w:highlight w:val="cyan"/>
+        </w:rPr>
         <w:t>Riferimenti e configurazione</w:t>
       </w:r>
     </w:p>
     <w:p>
       <w:r>
         <w:rPr>
-          <w:highlight w:val="lightGray"/>
+          <w:highlight w:val="cyan"/>
         </w:rPr>
         <w:t xml:space="preserve">Sia i sensori che </w:t>
       </w:r>
       <w:proofErr w:type="spellStart"/>
       <w:r>
         <w:rPr>
-          <w:highlight w:val="lightGray"/>
+          <w:highlight w:val="cyan"/>
         </w:rPr>
         <w:t>UserCmd</w:t>
       </w:r>
       <w:proofErr w:type="spellEnd"/>
       <w:r>
         <w:rPr>
-          <w:highlight w:val="lightGray"/>
+          <w:highlight w:val="cyan"/>
         </w:rPr>
         <w:t xml:space="preserve"> devono avere </w:t>
       </w:r>
       <w:proofErr w:type="spellStart"/>
       <w:r>
         <w:rPr>
-          <w:highlight w:val="lightGray"/>
+          <w:highlight w:val="cyan"/>
         </w:rPr>
         <w:t>un’attributo</w:t>
       </w:r>
       <w:proofErr w:type="spellEnd"/>
       <w:r>
         <w:rPr>
-          <w:highlight w:val="lightGray"/>
+          <w:highlight w:val="cyan"/>
         </w:rPr>
         <w:t xml:space="preserve"> </w:t>
       </w:r>
       <w:proofErr w:type="spellStart"/>
       <w:r>
         <w:rPr>
-          <w:highlight w:val="lightGray"/>
+          <w:highlight w:val="cyan"/>
         </w:rPr>
         <w:t>Scontrol</w:t>
       </w:r>
       <w:proofErr w:type="spellEnd"/>
       <w:r>
         <w:rPr>
-          <w:highlight w:val="lightGray"/>
+          <w:highlight w:val="cyan"/>
         </w:rPr>
         <w:t xml:space="preserve">, con relativo setter. Il riferimento dei sensori viene settato nel metodo </w:t>
       </w:r>
       <w:proofErr w:type="spellStart"/>
       <w:r>
         <w:rPr>
-          <w:highlight w:val="lightGray"/>
+          <w:highlight w:val="cyan"/>
         </w:rPr>
         <w:t>configure</w:t>
       </w:r>
       <w:proofErr w:type="spellEnd"/>
       <w:r>
         <w:rPr>
-          <w:highlight w:val="lightGray"/>
+          <w:highlight w:val="cyan"/>
         </w:rPr>
         <w:t xml:space="preserve">  della classe Edi, mentre quello di </w:t>
       </w:r>
       <w:proofErr w:type="spellStart"/>
       <w:r>
         <w:rPr>
-          <w:highlight w:val="lightGray"/>
+          <w:highlight w:val="cyan"/>
         </w:rPr>
         <w:t>userCmd</w:t>
       </w:r>
       <w:proofErr w:type="spellEnd"/>
       <w:r>
         <w:rPr>
-          <w:highlight w:val="lightGray"/>
+          <w:highlight w:val="cyan"/>
         </w:rPr>
         <w:t xml:space="preserve"> viene fatto all’</w:t>
       </w:r>
       <w:proofErr w:type="spellStart"/>
       <w:r>
         <w:rPr>
-          <w:highlight w:val="lightGray"/>
+          <w:highlight w:val="cyan"/>
         </w:rPr>
         <w:t>internoo</w:t>
       </w:r>
       <w:proofErr w:type="spellEnd"/>
       <w:r>
         <w:rPr>
-          <w:highlight w:val="lightGray"/>
+          <w:highlight w:val="cyan"/>
         </w:rPr>
         <w:t xml:space="preserve"> del metodo </w:t>
       </w:r>
       <w:proofErr w:type="spellStart"/>
       <w:r>
         <w:rPr>
-          <w:highlight w:val="lightGray"/>
+          <w:highlight w:val="cyan"/>
         </w:rPr>
         <w:t>getInstance</w:t>
       </w:r>
       <w:proofErr w:type="spellEnd"/>
       <w:r>
         <w:rPr>
-          <w:highlight w:val="lightGray"/>
+          <w:highlight w:val="cyan"/>
         </w:rPr>
         <w:t xml:space="preserve"> che ha come </w:t>
       </w:r>
       <w:proofErr w:type="spellStart"/>
       <w:r>
         <w:rPr>
-          <w:highlight w:val="lightGray"/>
+          <w:highlight w:val="cyan"/>
         </w:rPr>
         <w:t>paramentro</w:t>
       </w:r>
       <w:proofErr w:type="spellEnd"/>
       <w:r>
         <w:rPr>
-          <w:highlight w:val="lightGray"/>
+          <w:highlight w:val="cyan"/>
         </w:rPr>
         <w:t xml:space="preserve"> </w:t>
       </w:r>
       <w:proofErr w:type="spellStart"/>
       <w:r>
         <w:rPr>
-          <w:highlight w:val="lightGray"/>
+          <w:highlight w:val="cyan"/>
         </w:rPr>
         <w:t>userCmd</w:t>
       </w:r>
       <w:proofErr w:type="spellEnd"/>
       <w:r>
         <w:rPr>
-          <w:highlight w:val="lightGray"/>
+          <w:highlight w:val="cyan"/>
         </w:rPr>
         <w:t xml:space="preserve"> di </w:t>
       </w:r>
       <w:proofErr w:type="spellStart"/>
       <w:r>
         <w:rPr>
-          <w:highlight w:val="lightGray"/>
+          <w:highlight w:val="cyan"/>
         </w:rPr>
         <w:t>Scontrol</w:t>
       </w:r>
       <w:proofErr w:type="spellEnd"/>
       <w:r>
         <w:rPr>
-          <w:highlight w:val="lightGray"/>
-        </w:rPr>
-        <w:t>. Lasci comunque invariato in Edi l’assegnazione di nomi ai processi e il loro avvio</w:t>
-      </w:r>
-      <w:r>
-        <w:t>.</w:t>
+          <w:highlight w:val="cyan"/>
+        </w:rPr>
+        <w:t>. Lasci comunque invariato in Edi l’assegnazione di nomi ai processi e il loro avvio.</w:t>
       </w:r>
     </w:p>
     <w:p/>

</xml_diff>